<commit_message>
upload Requisitos/CSU07 - Manter Atas.docx
</commit_message>
<xml_diff>
--- a/Requisitos/CSU07 - Manter Atas.docx
+++ b/Requisitos/CSU07 - Manter Atas.docx
@@ -976,7 +976,25 @@
                 <w:sz w:val="28"/>
                 <w:szCs w:val="28"/>
               </w:rPr>
-              <w:t>O ator pressiona o botão “Criar Nova Ata”.</w:t>
+              <w:t xml:space="preserve">O ator </w:t>
+            </w:r>
+            <w:r>
+              <w:rPr>
+                <w:b/>
+                <w:bCs/>
+                <w:color w:val="000000" w:themeColor="text1"/>
+                <w:sz w:val="28"/>
+                <w:szCs w:val="28"/>
+              </w:rPr>
+              <w:t>solicita a criação</w:t>
+            </w:r>
+            <w:r>
+              <w:rPr>
+                <w:color w:val="000000" w:themeColor="text1"/>
+                <w:sz w:val="28"/>
+                <w:szCs w:val="28"/>
+              </w:rPr>
+              <w:t xml:space="preserve"> de uma nova ata.</w:t>
             </w:r>
           </w:p>
           <w:p>
@@ -1119,23 +1137,25 @@
                 <w:sz w:val="28"/>
                 <w:szCs w:val="28"/>
               </w:rPr>
-              <w:t>Ator informa os dados e pressiona botão “</w:t>
-            </w:r>
-            <w:r>
-              <w:rPr>
-                <w:color w:val="000000" w:themeColor="text1"/>
-                <w:sz w:val="28"/>
-                <w:szCs w:val="28"/>
-              </w:rPr>
-              <w:t>Sal</w:t>
-            </w:r>
-            <w:r>
-              <w:rPr>
-                <w:color w:val="000000" w:themeColor="text1"/>
-                <w:sz w:val="28"/>
-                <w:szCs w:val="28"/>
-              </w:rPr>
-              <w:t>var”.</w:t>
+              <w:t xml:space="preserve">O ator informa os dados e </w:t>
+            </w:r>
+            <w:r>
+              <w:rPr>
+                <w:b/>
+                <w:bCs/>
+                <w:color w:val="000000" w:themeColor="text1"/>
+                <w:sz w:val="28"/>
+                <w:szCs w:val="28"/>
+              </w:rPr>
+              <w:t>confirma o cadastro</w:t>
+            </w:r>
+            <w:r>
+              <w:rPr>
+                <w:color w:val="000000" w:themeColor="text1"/>
+                <w:sz w:val="28"/>
+                <w:szCs w:val="28"/>
+              </w:rPr>
+              <w:t>.</w:t>
             </w:r>
           </w:p>
           <w:p>
@@ -1562,7 +1582,39 @@
                 <w:sz w:val="28"/>
                 <w:szCs w:val="28"/>
               </w:rPr>
-              <w:t>Sistema exibe todos os dados do livro (</w:t>
+              <w:t>Sistema exibe todos os dados d</w:t>
+            </w:r>
+            <w:r>
+              <w:rPr>
+                <w:color w:val="000000" w:themeColor="text1"/>
+                <w:sz w:val="28"/>
+                <w:szCs w:val="28"/>
+              </w:rPr>
+              <w:t>a</w:t>
+            </w:r>
+            <w:r>
+              <w:rPr>
+                <w:color w:val="000000" w:themeColor="text1"/>
+                <w:sz w:val="28"/>
+                <w:szCs w:val="28"/>
+              </w:rPr>
+              <w:t xml:space="preserve"> </w:t>
+            </w:r>
+            <w:r>
+              <w:rPr>
+                <w:color w:val="000000" w:themeColor="text1"/>
+                <w:sz w:val="28"/>
+                <w:szCs w:val="28"/>
+              </w:rPr>
+              <w:t>ata</w:t>
+            </w:r>
+            <w:r>
+              <w:rPr>
+                <w:color w:val="000000" w:themeColor="text1"/>
+                <w:sz w:val="28"/>
+                <w:szCs w:val="28"/>
+              </w:rPr>
+              <w:t xml:space="preserve"> (</w:t>
             </w:r>
             <w:r>
               <w:rPr>
@@ -1838,7 +1890,39 @@
                 <w:sz w:val="28"/>
                 <w:szCs w:val="28"/>
               </w:rPr>
-              <w:t>Sistema exibe dados do livro selecionado e a mensagem “Deseja realmente remover o livro? (</w:t>
+              <w:t>Sistema exibe dados d</w:t>
+            </w:r>
+            <w:r>
+              <w:rPr>
+                <w:color w:val="000000" w:themeColor="text1"/>
+                <w:sz w:val="28"/>
+                <w:szCs w:val="28"/>
+              </w:rPr>
+              <w:t xml:space="preserve">a ata </w:t>
+            </w:r>
+            <w:r>
+              <w:rPr>
+                <w:color w:val="000000" w:themeColor="text1"/>
+                <w:sz w:val="28"/>
+                <w:szCs w:val="28"/>
+              </w:rPr>
+              <w:t>selecionad</w:t>
+            </w:r>
+            <w:r>
+              <w:rPr>
+                <w:color w:val="000000" w:themeColor="text1"/>
+                <w:sz w:val="28"/>
+                <w:szCs w:val="28"/>
+              </w:rPr>
+              <w:t>a</w:t>
+            </w:r>
+            <w:r>
+              <w:rPr>
+                <w:color w:val="000000" w:themeColor="text1"/>
+                <w:sz w:val="28"/>
+                <w:szCs w:val="28"/>
+              </w:rPr>
+              <w:t xml:space="preserve"> e a mensagem “Deseja realmente remover o livro? (</w:t>
             </w:r>
             <w:r>
               <w:rPr>
@@ -2028,7 +2112,41 @@
                 <w:sz w:val="28"/>
                 <w:szCs w:val="28"/>
               </w:rPr>
-              <w:t xml:space="preserve">: O ator pressiona botão Cancelar. O sistema retorna ao passo 2 da </w:t>
+              <w:t xml:space="preserve">: </w:t>
+            </w:r>
+            <w:r>
+              <w:rPr>
+                <w:color w:val="000000" w:themeColor="text1"/>
+                <w:sz w:val="28"/>
+                <w:szCs w:val="28"/>
+              </w:rPr>
+              <w:t xml:space="preserve">O ator </w:t>
+            </w:r>
+            <w:r>
+              <w:rPr>
+                <w:b/>
+                <w:bCs/>
+                <w:color w:val="000000" w:themeColor="text1"/>
+                <w:sz w:val="28"/>
+                <w:szCs w:val="28"/>
+              </w:rPr>
+              <w:t>cancela a operação</w:t>
+            </w:r>
+            <w:r>
+              <w:rPr>
+                <w:color w:val="000000" w:themeColor="text1"/>
+                <w:sz w:val="28"/>
+                <w:szCs w:val="28"/>
+              </w:rPr>
+              <w:t xml:space="preserve">. </w:t>
+            </w:r>
+            <w:r>
+              <w:rPr>
+                <w:color w:val="000000" w:themeColor="text1"/>
+                <w:sz w:val="28"/>
+                <w:szCs w:val="28"/>
+              </w:rPr>
+              <w:t xml:space="preserve">O sistema retorna ao passo 2 da </w:t>
             </w:r>
             <w:r>
               <w:rPr>

</xml_diff>